<commit_message>
Código terminado, falta memoria
</commit_message>
<xml_diff>
--- a/practica3/p305/memoP305.docx
+++ b/practica3/p305/memoP305.docx
@@ -367,19 +367,23 @@
           <w:szCs w:val="28"/>
           <w:lang w:val="es-ES"/>
         </w:rPr>
-        <w:t>Con nuestras funciones podr</w:t>
-      </w:r>
-      <w:r>
-        <w:rPr>
-          <w:rFonts w:ascii="arial" w:hAnsi="arial"/>
+        <w:t>Con nuestras funciones podríamos ser al parecer capaces de multiplicar enteros con cualquier cantidad de dígitos. Esto nos lleva a la siguiente cuestion: ¿cuál es el tamaño máximo de un entero en Python 3.X? Para responderlo, investigar la implementación en Python 3.X de los enteros y describir brevemente los aspectos principales de la misma.</w:t>
+      </w:r>
+    </w:p>
+    <w:p>
+      <w:pPr>
+        <w:pStyle w:val="Normal"/>
+        <w:jc w:val="both"/>
+        <w:rPr>
+          <w:rFonts w:ascii="arial" w:hAnsi="arial"/>
+          <w:b/>
           <w:b/>
           <w:bCs/>
           <w:sz w:val="28"/>
           <w:szCs w:val="28"/>
           <w:lang w:val="es-ES"/>
         </w:rPr>
-        <w:t>í</w:t>
-      </w:r>
+      </w:pPr>
       <w:r>
         <w:rPr>
           <w:rFonts w:ascii="arial" w:hAnsi="arial"/>
@@ -389,19 +393,92 @@
           <w:szCs w:val="28"/>
           <w:lang w:val="es-ES"/>
         </w:rPr>
-        <w:t>amos ser al parecer capaces de multiplicar enteros con cualquier cantidad de d</w:t>
-      </w:r>
-      <w:r>
-        <w:rPr>
-          <w:rFonts w:ascii="arial" w:hAnsi="arial"/>
+      </w:r>
+    </w:p>
+    <w:p>
+      <w:pPr>
+        <w:pStyle w:val="Normal"/>
+        <w:jc w:val="both"/>
+        <w:rPr/>
+      </w:pPr>
+      <w:r>
+        <w:rPr>
+          <w:rFonts w:ascii="arial" w:hAnsi="arial"/>
+          <w:b w:val="false"/>
+          <w:bCs w:val="false"/>
+          <w:sz w:val="24"/>
+          <w:szCs w:val="24"/>
+          <w:lang w:val="es-ES"/>
+        </w:rPr>
+        <w:t xml:space="preserve">En Python 2.X, los enteros normalmente tenían un tamaño máximo de 64 bits (9,223,372,036,854,775,807), y en el caso de excederse ese umbral, Python 2.X automáticamente usaba los </w:t>
+      </w:r>
+      <w:r>
+        <w:rPr>
+          <w:rFonts w:ascii="arial" w:hAnsi="arial"/>
+          <w:b w:val="false"/>
+          <w:bCs w:val="false"/>
+          <w:i/>
+          <w:iCs/>
+          <w:sz w:val="24"/>
+          <w:szCs w:val="24"/>
+          <w:lang w:val="es-ES"/>
+        </w:rPr>
+        <w:t>long ints</w:t>
+      </w:r>
+      <w:r>
+        <w:rPr>
+          <w:rFonts w:ascii="arial" w:hAnsi="arial"/>
+          <w:b w:val="false"/>
+          <w:bCs w:val="false"/>
+          <w:i w:val="false"/>
+          <w:iCs w:val="false"/>
+          <w:sz w:val="24"/>
+          <w:szCs w:val="24"/>
+          <w:lang w:val="es-ES"/>
+        </w:rPr>
+        <w:t xml:space="preserve">, los cuales estaban limitados únicamente por la memoria disponible. En Python 3.X, la limitación de 64 bits se ha eliminado y ahora todos los enteros de tipo </w:t>
+      </w:r>
+      <w:r>
+        <w:rPr>
+          <w:rFonts w:ascii="arial" w:hAnsi="arial"/>
+          <w:b w:val="false"/>
+          <w:bCs w:val="false"/>
+          <w:i/>
+          <w:iCs/>
+          <w:sz w:val="24"/>
+          <w:szCs w:val="24"/>
+          <w:lang w:val="es-ES"/>
+        </w:rPr>
+        <w:t>int</w:t>
+      </w:r>
+      <w:r>
+        <w:rPr>
+          <w:rFonts w:ascii="arial" w:hAnsi="arial"/>
+          <w:b w:val="false"/>
+          <w:bCs w:val="false"/>
+          <w:i w:val="false"/>
+          <w:iCs w:val="false"/>
+          <w:sz w:val="24"/>
+          <w:szCs w:val="24"/>
+          <w:lang w:val="es-ES"/>
+        </w:rPr>
+        <w:t xml:space="preserve"> tienen todo el tamaño que tenga la memoria disponible.</w:t>
+      </w:r>
+    </w:p>
+    <w:p>
+      <w:pPr>
+        <w:pStyle w:val="Normal"/>
+        <w:jc w:val="both"/>
+        <w:rPr>
+          <w:rFonts w:ascii="arial" w:hAnsi="arial"/>
+          <w:b/>
           <w:b/>
           <w:bCs/>
           <w:sz w:val="28"/>
           <w:szCs w:val="28"/>
           <w:lang w:val="es-ES"/>
         </w:rPr>
-        <w:t>í</w:t>
-      </w:r>
+      </w:pPr>
       <w:r>
         <w:rPr>
           <w:rFonts w:ascii="arial" w:hAnsi="arial"/>
@@ -411,19 +488,22 @@
           <w:szCs w:val="28"/>
           <w:lang w:val="es-ES"/>
         </w:rPr>
-        <w:t>gitos. Esto nos lleva a la siguiente cuestion: ¿cu</w:t>
-      </w:r>
-      <w:r>
-        <w:rPr>
-          <w:rFonts w:ascii="arial" w:hAnsi="arial"/>
+      </w:r>
+    </w:p>
+    <w:p>
+      <w:pPr>
+        <w:pStyle w:val="Normal"/>
+        <w:jc w:val="both"/>
+        <w:rPr>
+          <w:rFonts w:ascii="arial" w:hAnsi="arial"/>
+          <w:b/>
           <w:b/>
           <w:bCs/>
           <w:sz w:val="28"/>
           <w:szCs w:val="28"/>
           <w:lang w:val="es-ES"/>
         </w:rPr>
-        <w:t>á</w:t>
-      </w:r>
+      </w:pPr>
       <w:r>
         <w:rPr>
           <w:rFonts w:ascii="arial" w:hAnsi="arial"/>
@@ -433,19 +513,22 @@
           <w:szCs w:val="28"/>
           <w:lang w:val="es-ES"/>
         </w:rPr>
-        <w:t>l es el tama</w:t>
-      </w:r>
-      <w:r>
-        <w:rPr>
-          <w:rFonts w:ascii="arial" w:hAnsi="arial"/>
+      </w:r>
+    </w:p>
+    <w:p>
+      <w:pPr>
+        <w:pStyle w:val="Normal"/>
+        <w:jc w:val="both"/>
+        <w:rPr>
+          <w:rFonts w:ascii="arial" w:hAnsi="arial"/>
+          <w:b/>
           <w:b/>
           <w:bCs/>
           <w:sz w:val="28"/>
           <w:szCs w:val="28"/>
           <w:lang w:val="es-ES"/>
         </w:rPr>
-        <w:t>ñ</w:t>
-      </w:r>
+      </w:pPr>
       <w:r>
         <w:rPr>
           <w:rFonts w:ascii="arial" w:hAnsi="arial"/>
@@ -455,8 +538,14 @@
           <w:szCs w:val="28"/>
           <w:lang w:val="es-ES"/>
         </w:rPr>
-        <w:t>o m</w:t>
-      </w:r>
+      </w:r>
+    </w:p>
+    <w:p>
+      <w:pPr>
+        <w:pStyle w:val="Normal"/>
+        <w:jc w:val="both"/>
+        <w:rPr/>
+      </w:pPr>
       <w:r>
         <w:rPr>
           <w:rFonts w:ascii="arial" w:hAnsi="arial"/>
@@ -466,393 +555,7 @@
           <w:szCs w:val="28"/>
           <w:lang w:val="es-ES"/>
         </w:rPr>
-        <w:t>á</w:t>
-      </w:r>
-      <w:r>
-        <w:rPr>
-          <w:rFonts w:ascii="arial" w:hAnsi="arial"/>
-          <w:b/>
-          <w:bCs/>
-          <w:sz w:val="28"/>
-          <w:szCs w:val="28"/>
-          <w:lang w:val="es-ES"/>
-        </w:rPr>
-        <w:t>ximo de un entero en Python 3.X? Para responderlo, investigar la implementaci</w:t>
-      </w:r>
-      <w:r>
-        <w:rPr>
-          <w:rFonts w:ascii="arial" w:hAnsi="arial"/>
-          <w:b/>
-          <w:bCs/>
-          <w:sz w:val="28"/>
-          <w:szCs w:val="28"/>
-          <w:lang w:val="es-ES"/>
-        </w:rPr>
-        <w:t>ó</w:t>
-      </w:r>
-      <w:r>
-        <w:rPr>
-          <w:rFonts w:ascii="arial" w:hAnsi="arial"/>
-          <w:b/>
-          <w:bCs/>
-          <w:sz w:val="28"/>
-          <w:szCs w:val="28"/>
-          <w:lang w:val="es-ES"/>
-        </w:rPr>
-        <w:t>n en Python 3.X de los enteros y describir brevemente los aspectos principales de la misma.</w:t>
-      </w:r>
-    </w:p>
-    <w:p>
-      <w:pPr>
-        <w:pStyle w:val="Normal"/>
-        <w:jc w:val="both"/>
-        <w:rPr>
-          <w:rFonts w:ascii="arial" w:hAnsi="arial"/>
-          <w:b/>
-          <w:b/>
-          <w:bCs/>
-          <w:sz w:val="28"/>
-          <w:szCs w:val="28"/>
-          <w:lang w:val="es-ES"/>
-        </w:rPr>
-      </w:pPr>
-      <w:r>
-        <w:rPr>
-          <w:rFonts w:ascii="arial" w:hAnsi="arial"/>
-          <w:b/>
-          <w:bCs/>
-          <w:sz w:val="28"/>
-          <w:szCs w:val="28"/>
-          <w:lang w:val="es-ES"/>
-        </w:rPr>
-      </w:r>
-    </w:p>
-    <w:p>
-      <w:pPr>
-        <w:pStyle w:val="Normal"/>
-        <w:jc w:val="both"/>
-        <w:rPr/>
-      </w:pPr>
-      <w:r>
-        <w:rPr>
-          <w:rFonts w:ascii="arial" w:hAnsi="arial"/>
-          <w:b w:val="false"/>
-          <w:bCs w:val="false"/>
-          <w:sz w:val="24"/>
-          <w:szCs w:val="24"/>
-          <w:lang w:val="es-ES"/>
-        </w:rPr>
-        <w:t xml:space="preserve">En Python 2.X, los enteros normalmente tenían un tamaño </w:t>
-      </w:r>
-      <w:r>
-        <w:rPr>
-          <w:rFonts w:ascii="arial" w:hAnsi="arial"/>
-          <w:b w:val="false"/>
-          <w:bCs w:val="false"/>
-          <w:sz w:val="24"/>
-          <w:szCs w:val="24"/>
-          <w:lang w:val="es-ES"/>
-        </w:rPr>
-        <w:t xml:space="preserve">máximo </w:t>
-      </w:r>
-      <w:r>
-        <w:rPr>
-          <w:rFonts w:ascii="arial" w:hAnsi="arial"/>
-          <w:b w:val="false"/>
-          <w:bCs w:val="false"/>
-          <w:sz w:val="24"/>
-          <w:szCs w:val="24"/>
-          <w:lang w:val="es-ES"/>
-        </w:rPr>
-        <w:t xml:space="preserve">de </w:t>
-      </w:r>
-      <w:r>
-        <w:rPr>
-          <w:rFonts w:ascii="arial" w:hAnsi="arial"/>
-          <w:b w:val="false"/>
-          <w:bCs w:val="false"/>
-          <w:sz w:val="24"/>
-          <w:szCs w:val="24"/>
-          <w:lang w:val="es-ES"/>
-        </w:rPr>
-        <w:t>64</w:t>
-      </w:r>
-      <w:r>
-        <w:rPr>
-          <w:rFonts w:ascii="arial" w:hAnsi="arial"/>
-          <w:b w:val="false"/>
-          <w:bCs w:val="false"/>
-          <w:sz w:val="24"/>
-          <w:szCs w:val="24"/>
-          <w:lang w:val="es-ES"/>
-        </w:rPr>
-        <w:t xml:space="preserve"> bits (9,223,372,036,854,775,807</w:t>
-      </w:r>
-      <w:r>
-        <w:rPr>
-          <w:rFonts w:ascii="arial" w:hAnsi="arial"/>
-          <w:b w:val="false"/>
-          <w:bCs w:val="false"/>
-          <w:sz w:val="24"/>
-          <w:szCs w:val="24"/>
-          <w:lang w:val="es-ES"/>
-        </w:rPr>
-        <w:t>)</w:t>
-      </w:r>
-      <w:r>
-        <w:rPr>
-          <w:rFonts w:ascii="arial" w:hAnsi="arial"/>
-          <w:b w:val="false"/>
-          <w:bCs w:val="false"/>
-          <w:sz w:val="24"/>
-          <w:szCs w:val="24"/>
-          <w:lang w:val="es-ES"/>
-        </w:rPr>
-        <w:t xml:space="preserve">, y en el caso de excederse ese umbral, Python 2.X automáticamente usaba los </w:t>
-      </w:r>
-      <w:r>
-        <w:rPr>
-          <w:rFonts w:ascii="arial" w:hAnsi="arial"/>
-          <w:b w:val="false"/>
-          <w:bCs w:val="false"/>
-          <w:i/>
-          <w:iCs/>
-          <w:sz w:val="24"/>
-          <w:szCs w:val="24"/>
-          <w:lang w:val="es-ES"/>
-        </w:rPr>
-        <w:t>long ints</w:t>
-      </w:r>
-      <w:r>
-        <w:rPr>
-          <w:rFonts w:ascii="arial" w:hAnsi="arial"/>
-          <w:b w:val="false"/>
-          <w:bCs w:val="false"/>
-          <w:i w:val="false"/>
-          <w:iCs w:val="false"/>
-          <w:sz w:val="24"/>
-          <w:szCs w:val="24"/>
-          <w:lang w:val="es-ES"/>
-        </w:rPr>
-        <w:t xml:space="preserve">, los cuales estaban limitados únicamente por la memoria disponible. En Python 3.X, la limitación de 64 bits se ha eliminado y ahora todos los enteros de tipo </w:t>
-      </w:r>
-      <w:r>
-        <w:rPr>
-          <w:rFonts w:ascii="arial" w:hAnsi="arial"/>
-          <w:b w:val="false"/>
-          <w:bCs w:val="false"/>
-          <w:i/>
-          <w:iCs/>
-          <w:sz w:val="24"/>
-          <w:szCs w:val="24"/>
-          <w:lang w:val="es-ES"/>
-        </w:rPr>
-        <w:t>int</w:t>
-      </w:r>
-      <w:r>
-        <w:rPr>
-          <w:rFonts w:ascii="arial" w:hAnsi="arial"/>
-          <w:b w:val="false"/>
-          <w:bCs w:val="false"/>
-          <w:i w:val="false"/>
-          <w:iCs w:val="false"/>
-          <w:sz w:val="24"/>
-          <w:szCs w:val="24"/>
-          <w:lang w:val="es-ES"/>
-        </w:rPr>
-        <w:t xml:space="preserve"> tienen todo el tamaño que tenga la memoria disponible.</w:t>
-      </w:r>
-    </w:p>
-    <w:p>
-      <w:pPr>
-        <w:pStyle w:val="Normal"/>
-        <w:jc w:val="both"/>
-        <w:rPr>
-          <w:rFonts w:ascii="arial" w:hAnsi="arial"/>
-          <w:b/>
-          <w:b/>
-          <w:bCs/>
-          <w:sz w:val="28"/>
-          <w:szCs w:val="28"/>
-          <w:lang w:val="es-ES"/>
-        </w:rPr>
-      </w:pPr>
-      <w:r>
-        <w:rPr>
-          <w:rFonts w:ascii="arial" w:hAnsi="arial"/>
-          <w:b/>
-          <w:bCs/>
-          <w:sz w:val="28"/>
-          <w:szCs w:val="28"/>
-          <w:lang w:val="es-ES"/>
-        </w:rPr>
-      </w:r>
-    </w:p>
-    <w:p>
-      <w:pPr>
-        <w:pStyle w:val="Normal"/>
-        <w:jc w:val="both"/>
-        <w:rPr>
-          <w:rFonts w:ascii="arial" w:hAnsi="arial"/>
-          <w:b/>
-          <w:b/>
-          <w:bCs/>
-          <w:sz w:val="28"/>
-          <w:szCs w:val="28"/>
-          <w:lang w:val="es-ES"/>
-        </w:rPr>
-      </w:pPr>
-      <w:r>
-        <w:rPr>
-          <w:rFonts w:ascii="arial" w:hAnsi="arial"/>
-          <w:b/>
-          <w:bCs/>
-          <w:sz w:val="28"/>
-          <w:szCs w:val="28"/>
-          <w:lang w:val="es-ES"/>
-        </w:rPr>
-      </w:r>
-    </w:p>
-    <w:p>
-      <w:pPr>
-        <w:pStyle w:val="Normal"/>
-        <w:jc w:val="both"/>
-        <w:rPr>
-          <w:rFonts w:ascii="arial" w:hAnsi="arial"/>
-          <w:b/>
-          <w:b/>
-          <w:bCs/>
-          <w:sz w:val="28"/>
-          <w:szCs w:val="28"/>
-          <w:lang w:val="es-ES"/>
-        </w:rPr>
-      </w:pPr>
-      <w:r>
-        <w:rPr>
-          <w:rFonts w:ascii="arial" w:hAnsi="arial"/>
-          <w:b/>
-          <w:bCs/>
-          <w:sz w:val="28"/>
-          <w:szCs w:val="28"/>
-          <w:lang w:val="es-ES"/>
-        </w:rPr>
-      </w:r>
-    </w:p>
-    <w:p>
-      <w:pPr>
-        <w:pStyle w:val="Normal"/>
-        <w:jc w:val="both"/>
-        <w:rPr/>
-      </w:pPr>
-      <w:r>
-        <w:rPr>
-          <w:rFonts w:ascii="arial" w:hAnsi="arial"/>
-          <w:b/>
-          <w:bCs/>
-          <w:sz w:val="28"/>
-          <w:szCs w:val="28"/>
-          <w:lang w:val="es-ES"/>
-        </w:rPr>
-        <w:t xml:space="preserve">2) </w:t>
-      </w:r>
-      <w:r>
-        <w:rPr>
-          <w:rFonts w:ascii="arial" w:hAnsi="arial"/>
-          <w:b/>
-          <w:bCs/>
-          <w:sz w:val="28"/>
-          <w:szCs w:val="28"/>
-          <w:lang w:val="es-ES"/>
-        </w:rPr>
-        <w:t>No nos hemos esforzado en optimizar el coste computacional de nuestra FFT. Un defecto m</w:t>
-      </w:r>
-      <w:r>
-        <w:rPr>
-          <w:rFonts w:ascii="arial" w:hAnsi="arial"/>
-          <w:b/>
-          <w:bCs/>
-          <w:sz w:val="28"/>
-          <w:szCs w:val="28"/>
-          <w:lang w:val="es-ES"/>
-        </w:rPr>
-        <w:t>á</w:t>
-      </w:r>
-      <w:r>
-        <w:rPr>
-          <w:rFonts w:ascii="arial" w:hAnsi="arial"/>
-          <w:b/>
-          <w:bCs/>
-          <w:sz w:val="28"/>
-          <w:szCs w:val="28"/>
-          <w:lang w:val="es-ES"/>
-        </w:rPr>
-        <w:t>s o menos obvio es que muy probablemente calculemos repetidamente senos y cosenos en todas las llamadas recursivas mientras que en realidad bastar</w:t>
-      </w:r>
-      <w:r>
-        <w:rPr>
-          <w:rFonts w:ascii="arial" w:hAnsi="arial"/>
-          <w:b/>
-          <w:bCs/>
-          <w:sz w:val="28"/>
-          <w:szCs w:val="28"/>
-          <w:lang w:val="es-ES"/>
-        </w:rPr>
-        <w:t>í</w:t>
-      </w:r>
-      <w:r>
-        <w:rPr>
-          <w:rFonts w:ascii="arial" w:hAnsi="arial"/>
-          <w:b/>
-          <w:bCs/>
-          <w:sz w:val="28"/>
-          <w:szCs w:val="28"/>
-          <w:lang w:val="es-ES"/>
-        </w:rPr>
-        <w:t>a hacerlo una vez en la primera ejecucion recursiva. ¿C</w:t>
-      </w:r>
-      <w:r>
-        <w:rPr>
-          <w:rFonts w:ascii="arial" w:hAnsi="arial"/>
-          <w:b/>
-          <w:bCs/>
-          <w:sz w:val="28"/>
-          <w:szCs w:val="28"/>
-          <w:lang w:val="es-ES"/>
-        </w:rPr>
-        <w:t>ó</w:t>
-      </w:r>
-      <w:r>
-        <w:rPr>
-          <w:rFonts w:ascii="arial" w:hAnsi="arial"/>
-          <w:b/>
-          <w:bCs/>
-          <w:sz w:val="28"/>
-          <w:szCs w:val="28"/>
-          <w:lang w:val="es-ES"/>
-        </w:rPr>
-        <w:t>mo implementar</w:t>
-      </w:r>
-      <w:r>
-        <w:rPr>
-          <w:rFonts w:ascii="arial" w:hAnsi="arial"/>
-          <w:b/>
-          <w:bCs/>
-          <w:sz w:val="28"/>
-          <w:szCs w:val="28"/>
-          <w:lang w:val="es-ES"/>
-        </w:rPr>
-        <w:t>í</w:t>
-      </w:r>
-      <w:r>
-        <w:rPr>
-          <w:rFonts w:ascii="arial" w:hAnsi="arial"/>
-          <w:b/>
-          <w:bCs/>
-          <w:sz w:val="28"/>
-          <w:szCs w:val="28"/>
-          <w:lang w:val="es-ES"/>
-        </w:rPr>
-        <w:t>as esta posibilidad?</w:t>
+        <w:t>2) No nos hemos esforzado en optimizar el coste computacional de nuestra FFT. Un defecto más o menos obvio es que muy probablemente calculemos repetidamente senos y cosenos en todas las llamadas recursivas mientras que en realidad bastaría hacerlo una vez en la primera ejecucion recursiva. ¿Cómo implementarías esta posibilidad?</w:t>
       </w:r>
       <w:r>
         <w:br w:type="page"/>
@@ -940,139 +643,7 @@
           <w:szCs w:val="28"/>
           <w:lang w:val="es-ES"/>
         </w:rPr>
-        <w:t>Argumentar que MergeSort ordena una tabla de 5 elementos en a lo sumo 8 comparaciones de clave. En realidad, en qselect_5 solo queremos encontrar la mediana de una tabla de 5 elementos, pero no ordenarla. ¿Podr</w:t>
-      </w:r>
-      <w:r>
-        <w:rPr>
-          <w:rFonts w:ascii="arial" w:hAnsi="arial"/>
-          <w:b/>
-          <w:bCs/>
-          <w:sz w:val="28"/>
-          <w:szCs w:val="28"/>
-          <w:lang w:val="es-ES"/>
-        </w:rPr>
-        <w:t>í</w:t>
-      </w:r>
-      <w:r>
-        <w:rPr>
-          <w:rFonts w:ascii="arial" w:hAnsi="arial"/>
-          <w:b/>
-          <w:bCs/>
-          <w:sz w:val="28"/>
-          <w:szCs w:val="28"/>
-          <w:lang w:val="es-ES"/>
-        </w:rPr>
-        <w:t>amos reducir as</w:t>
-      </w:r>
-      <w:r>
-        <w:rPr>
-          <w:rFonts w:ascii="arial" w:hAnsi="arial"/>
-          <w:b/>
-          <w:bCs/>
-          <w:sz w:val="28"/>
-          <w:szCs w:val="28"/>
-          <w:lang w:val="es-ES"/>
-        </w:rPr>
-        <w:t>í</w:t>
-      </w:r>
-      <w:r>
-        <w:rPr>
-          <w:rFonts w:ascii="arial" w:hAnsi="arial"/>
-          <w:b/>
-          <w:bCs/>
-          <w:sz w:val="28"/>
-          <w:szCs w:val="28"/>
-          <w:lang w:val="es-ES"/>
-        </w:rPr>
-        <w:t xml:space="preserve"> el numero de comparaciones de clave necesarias? En funci</w:t>
-      </w:r>
-      <w:r>
-        <w:rPr>
-          <w:rFonts w:ascii="arial" w:hAnsi="arial"/>
-          <w:b/>
-          <w:bCs/>
-          <w:sz w:val="28"/>
-          <w:szCs w:val="28"/>
-          <w:lang w:val="es-ES"/>
-        </w:rPr>
-        <w:t>ó</w:t>
-      </w:r>
-      <w:r>
-        <w:rPr>
-          <w:rFonts w:ascii="arial" w:hAnsi="arial"/>
-          <w:b/>
-          <w:bCs/>
-          <w:sz w:val="28"/>
-          <w:szCs w:val="28"/>
-          <w:lang w:val="es-ES"/>
-        </w:rPr>
-        <w:t>n del correspondiente n</w:t>
-      </w:r>
-      <w:r>
-        <w:rPr>
-          <w:rFonts w:ascii="arial" w:hAnsi="arial"/>
-          <w:b/>
-          <w:bCs/>
-          <w:sz w:val="28"/>
-          <w:szCs w:val="28"/>
-          <w:lang w:val="es-ES"/>
-        </w:rPr>
-        <w:t>ú</w:t>
-      </w:r>
-      <w:r>
-        <w:rPr>
-          <w:rFonts w:ascii="arial" w:hAnsi="arial"/>
-          <w:b/>
-          <w:bCs/>
-          <w:sz w:val="28"/>
-          <w:szCs w:val="28"/>
-          <w:lang w:val="es-ES"/>
-        </w:rPr>
-        <w:t>mero m</w:t>
-      </w:r>
-      <w:r>
-        <w:rPr>
-          <w:rFonts w:ascii="arial" w:hAnsi="arial"/>
-          <w:b/>
-          <w:bCs/>
-          <w:sz w:val="28"/>
-          <w:szCs w:val="28"/>
-          <w:lang w:val="es-ES"/>
-        </w:rPr>
-        <w:t>í</w:t>
-      </w:r>
-      <w:r>
-        <w:rPr>
-          <w:rFonts w:ascii="arial" w:hAnsi="arial"/>
-          <w:b/>
-          <w:bCs/>
-          <w:sz w:val="28"/>
-          <w:szCs w:val="28"/>
-          <w:lang w:val="es-ES"/>
-        </w:rPr>
-        <w:t>nimo de cdcs, ¿cual ser</w:t>
-      </w:r>
-      <w:r>
-        <w:rPr>
-          <w:rFonts w:ascii="arial" w:hAnsi="arial"/>
-          <w:b/>
-          <w:bCs/>
-          <w:sz w:val="28"/>
-          <w:szCs w:val="28"/>
-          <w:lang w:val="es-ES"/>
-        </w:rPr>
-        <w:t>í</w:t>
-      </w:r>
-      <w:r>
-        <w:rPr>
-          <w:rFonts w:ascii="arial" w:hAnsi="arial"/>
-          <w:b/>
-          <w:bCs/>
-          <w:sz w:val="28"/>
-          <w:szCs w:val="28"/>
-          <w:lang w:val="es-ES"/>
-        </w:rPr>
-        <w:t>a el caso peor WQSelect(N) en comparaciones de clave?</w:t>
+        <w:t>Argumentar que MergeSort ordena una tabla de 5 elementos en a lo sumo 8 comparaciones de clave. En realidad, en qselect_5 solo queremos encontrar la mediana de una tabla de 5 elementos, pero no ordenarla. ¿Podríamos reducir así el numero de comparaciones de clave necesarias? En función del correspondiente número mínimo de cdcs, ¿cual sería el caso peor WQSelect(N) en comparaciones de clave?</w:t>
       </w:r>
     </w:p>
     <w:p>
@@ -2142,35 +1713,7 @@
           <w:vertAlign w:val="baseline"/>
           <w:lang w:val="es-ES"/>
         </w:rPr>
-        <w:t xml:space="preserve">) – 1 (el último elemento a fusionar se queda sin comparar), lo que da igual a otras 2 comparaciones de clave y las sublistas </w:t>
-      </w:r>
-      <w:r>
-        <w:rPr>
-          <w:rFonts w:ascii="arial" w:hAnsi="arial"/>
-          <w:b w:val="false"/>
-          <w:bCs w:val="false"/>
-          <w:position w:val="0"/>
-          <w:sz w:val="24"/>
-          <w:sz w:val="24"/>
-          <w:szCs w:val="24"/>
-          <w:vertAlign w:val="baseline"/>
-          <w:lang w:val="es-ES"/>
-        </w:rPr>
-        <w:t xml:space="preserve">ordenadas </w:t>
-      </w:r>
-      <w:r>
-        <w:rPr>
-          <w:rFonts w:ascii="arial" w:hAnsi="arial"/>
-          <w:b w:val="false"/>
-          <w:bCs w:val="false"/>
-          <w:position w:val="0"/>
-          <w:sz w:val="24"/>
-          <w:sz w:val="24"/>
-          <w:szCs w:val="24"/>
-          <w:vertAlign w:val="baseline"/>
-          <w:lang w:val="es-ES"/>
-        </w:rPr>
-        <w:t>resultantes son:</w:t>
+        <w:t>) – 1 (el último elemento a fusionar se queda sin comparar), lo que da igual a otras 2 comparaciones de clave y las sublistas ordenadas resultantes son:</w:t>
       </w:r>
     </w:p>
     <w:p>
@@ -2616,6 +2159,82 @@
           <w:vertAlign w:val="baseline"/>
           <w:lang w:val="es-ES"/>
         </w:rPr>
+        <w:t xml:space="preserve"> </w:t>
+      </w:r>
+      <w:r>
+        <w:rPr>
+          <w:rFonts w:ascii="arial" w:hAnsi="arial"/>
+          <w:b w:val="false"/>
+          <w:bCs w:val="false"/>
+          <w:position w:val="0"/>
+          <w:sz w:val="24"/>
+          <w:sz w:val="24"/>
+          <w:szCs w:val="24"/>
+          <w:u w:val="single"/>
+          <w:vertAlign w:val="baseline"/>
+          <w:lang w:val="es-ES"/>
+        </w:rPr>
+        <w:t>¿Reducir número de comparaciones de clave con qselect_5?</w:t>
+      </w:r>
+      <w:r>
+        <w:rPr>
+          <w:rFonts w:ascii="arial" w:hAnsi="arial"/>
+          <w:b w:val="false"/>
+          <w:bCs w:val="false"/>
+          <w:position w:val="0"/>
+          <w:sz w:val="24"/>
+          <w:sz w:val="24"/>
+          <w:szCs w:val="24"/>
+          <w:u w:val="none"/>
+          <w:vertAlign w:val="baseline"/>
+          <w:lang w:val="es-ES"/>
+        </w:rPr>
+        <w:t xml:space="preserve">: </w:t>
+      </w:r>
+    </w:p>
+    <w:p>
+      <w:pPr>
+        <w:pStyle w:val="Normal"/>
+        <w:numPr>
+          <w:ilvl w:val="0"/>
+          <w:numId w:val="0"/>
+        </w:numPr>
+        <w:ind w:left="720" w:hanging="0"/>
+        <w:jc w:val="both"/>
+        <w:rPr/>
+      </w:pPr>
+      <w:r>
+        <w:rPr>
+          <w:rFonts w:ascii="arial" w:hAnsi="arial"/>
+          <w:b w:val="false"/>
+          <w:bCs w:val="false"/>
+          <w:position w:val="0"/>
+          <w:sz w:val="24"/>
+          <w:sz w:val="24"/>
+          <w:szCs w:val="24"/>
+          <w:u w:val="none"/>
+          <w:vertAlign w:val="baseline"/>
+          <w:lang w:val="es-ES"/>
+        </w:rPr>
+        <w:t xml:space="preserve">Sí, ya que nos ahorramos comparaciones de clave al no ordenar la tabla y el split no las realiza (el coste medio de QuickSelect es , asumiendo P = 1 y U = N, </w:t>
+      </w:r>
+      <w:r>
+        <w:rPr/>
+        <w:t>n</w:t>
+      </w:r>
+      <w:r>
+        <w:rPr>
+          <w:rFonts w:ascii="arial" w:hAnsi="arial"/>
+          <w:lang w:val="es-ES" w:eastAsia="zh-CN" w:bidi="hi-IN"/>
+        </w:rPr>
+        <w:t xml:space="preserve">QSel(T, 1, N, k) = N − 1 + ν, </w:t>
+      </w:r>
+      <w:r>
+        <w:rPr>
+          <w:rFonts w:ascii="arial" w:hAnsi="arial"/>
+          <w:lang w:val="es-ES" w:eastAsia="zh-CN" w:bidi="hi-IN"/>
+        </w:rPr>
+        <w:t>siendo N – 1 el coste del método split y ‘v’ el número de comparaciones de clave recursivas, y en el mejor de los casos, si resulta que m (valor devuelto por split) es igual a k, v = 0.</w:t>
       </w:r>
     </w:p>
     <w:p>
@@ -2658,106 +2277,7 @@
           <w:szCs w:val="28"/>
           <w:lang w:val="es-ES"/>
         </w:rPr>
-        <w:t xml:space="preserve">2) </w:t>
-      </w:r>
-      <w:r>
-        <w:rPr>
-          <w:rFonts w:ascii="arial" w:hAnsi="arial"/>
-          <w:b/>
-          <w:bCs/>
-          <w:sz w:val="28"/>
-          <w:szCs w:val="28"/>
-          <w:lang w:val="es-ES"/>
-        </w:rPr>
-        <w:t>¿Que tipo de crecimiento cabr</w:t>
-      </w:r>
-      <w:r>
-        <w:rPr>
-          <w:rFonts w:ascii="arial" w:hAnsi="arial"/>
-          <w:b/>
-          <w:bCs/>
-          <w:sz w:val="28"/>
-          <w:szCs w:val="28"/>
-          <w:lang w:val="es-ES"/>
-        </w:rPr>
-        <w:t>í</w:t>
-      </w:r>
-      <w:r>
-        <w:rPr>
-          <w:rFonts w:ascii="arial" w:hAnsi="arial"/>
-          <w:b/>
-          <w:bCs/>
-          <w:sz w:val="28"/>
-          <w:szCs w:val="28"/>
-          <w:lang w:val="es-ES"/>
-        </w:rPr>
-        <w:t>a esperar en el caso peor para los tiempos de ejecuci</w:t>
-      </w:r>
-      <w:r>
-        <w:rPr>
-          <w:rFonts w:ascii="arial" w:hAnsi="arial"/>
-          <w:b/>
-          <w:bCs/>
-          <w:sz w:val="28"/>
-          <w:szCs w:val="28"/>
-          <w:lang w:val="es-ES"/>
-        </w:rPr>
-        <w:t>ó</w:t>
-      </w:r>
-      <w:r>
-        <w:rPr>
-          <w:rFonts w:ascii="arial" w:hAnsi="arial"/>
-          <w:b/>
-          <w:bCs/>
-          <w:sz w:val="28"/>
-          <w:szCs w:val="28"/>
-          <w:lang w:val="es-ES"/>
-        </w:rPr>
-        <w:t>n de nuestra funci</w:t>
-      </w:r>
-      <w:r>
-        <w:rPr>
-          <w:rFonts w:ascii="arial" w:hAnsi="arial"/>
-          <w:b/>
-          <w:bCs/>
-          <w:sz w:val="28"/>
-          <w:szCs w:val="28"/>
-          <w:lang w:val="es-ES"/>
-        </w:rPr>
-        <w:t>ó</w:t>
-      </w:r>
-      <w:r>
-        <w:rPr>
-          <w:rFonts w:ascii="arial" w:hAnsi="arial"/>
-          <w:b/>
-          <w:bCs/>
-          <w:sz w:val="28"/>
-          <w:szCs w:val="28"/>
-          <w:lang w:val="es-ES"/>
-        </w:rPr>
-        <w:t>n qsort_5? Intenta justificar experimental y anal</w:t>
-      </w:r>
-      <w:r>
-        <w:rPr>
-          <w:rFonts w:ascii="arial" w:hAnsi="arial"/>
-          <w:b/>
-          <w:bCs/>
-          <w:sz w:val="28"/>
-          <w:szCs w:val="28"/>
-          <w:lang w:val="es-ES"/>
-        </w:rPr>
-        <w:t>í</w:t>
-      </w:r>
-      <w:r>
-        <w:rPr>
-          <w:rFonts w:ascii="arial" w:hAnsi="arial"/>
-          <w:b/>
-          <w:bCs/>
-          <w:sz w:val="28"/>
-          <w:szCs w:val="28"/>
-          <w:lang w:val="es-ES"/>
-        </w:rPr>
-        <w:t>ticamente tu respuesta.</w:t>
+        <w:t>2) ¿Que tipo de crecimiento cabría esperar en el caso peor para los tiempos de ejecución de nuestra función qsort_5? Intenta justificar experimental y analíticamente tu respuesta.</w:t>
       </w:r>
     </w:p>
     <w:sectPr>
@@ -2789,6 +2309,8 @@
       </w:pPr>
       <w:rPr>
         <w:rFonts w:ascii="Symbol" w:hAnsi="Symbol" w:cs="Symbol" w:hint="default"/>
+        <w:sz w:val="24"/>
+        <w:b w:val="false"/>
         <w:rFonts w:cs="OpenSymbol"/>
       </w:rPr>
     </w:lvl>
@@ -3029,15 +2551,12 @@
       <w:rPr>
         <w:rFonts w:ascii="Liberation Serif" w:hAnsi="Liberation Serif" w:eastAsia="Noto Sans CJK SC Regular" w:cs="Lohit Devanagari"/>
         <w:kern w:val="2"/>
-        <w:sz w:val="24"/>
         <w:szCs w:val="24"/>
         <w:lang w:val="en-US" w:eastAsia="zh-CN" w:bidi="hi-IN"/>
       </w:rPr>
     </w:rPrDefault>
     <w:pPrDefault>
-      <w:pPr>
-        <w:widowControl/>
-      </w:pPr>
+      <w:pPr/>
     </w:pPrDefault>
   </w:docDefaults>
   <w:style w:type="paragraph" w:styleId="Normal">
@@ -3045,10 +2564,9 @@
     <w:qFormat/>
     <w:pPr>
       <w:widowControl/>
-      <w:kinsoku w:val="true"/>
-      <w:overflowPunct w:val="true"/>
-      <w:autoSpaceDE w:val="true"/>
+      <w:overflowPunct w:val="false"/>
       <w:bidi w:val="0"/>
+      <w:jc w:val="left"/>
     </w:pPr>
     <w:rPr>
       <w:rFonts w:ascii="Liberation Serif" w:hAnsi="Liberation Serif" w:eastAsia="Noto Sans CJK SC Regular" w:cs="Lohit Devanagari"/>
@@ -3064,6 +2582,71 @@
     <w:qFormat/>
     <w:rPr>
       <w:rFonts w:ascii="OpenSymbol" w:hAnsi="OpenSymbol" w:eastAsia="OpenSymbol" w:cs="OpenSymbol"/>
+    </w:rPr>
+  </w:style>
+  <w:style w:type="character" w:styleId="ListLabel1">
+    <w:name w:val="ListLabel 1"/>
+    <w:qFormat/>
+    <w:rPr>
+      <w:rFonts w:ascii="arial" w:hAnsi="arial" w:cs="OpenSymbol"/>
+      <w:b w:val="false"/>
+      <w:sz w:val="24"/>
+    </w:rPr>
+  </w:style>
+  <w:style w:type="character" w:styleId="ListLabel2">
+    <w:name w:val="ListLabel 2"/>
+    <w:qFormat/>
+    <w:rPr>
+      <w:rFonts w:cs="OpenSymbol"/>
+    </w:rPr>
+  </w:style>
+  <w:style w:type="character" w:styleId="ListLabel3">
+    <w:name w:val="ListLabel 3"/>
+    <w:qFormat/>
+    <w:rPr>
+      <w:rFonts w:cs="OpenSymbol"/>
+    </w:rPr>
+  </w:style>
+  <w:style w:type="character" w:styleId="ListLabel4">
+    <w:name w:val="ListLabel 4"/>
+    <w:qFormat/>
+    <w:rPr>
+      <w:rFonts w:cs="OpenSymbol"/>
+    </w:rPr>
+  </w:style>
+  <w:style w:type="character" w:styleId="ListLabel5">
+    <w:name w:val="ListLabel 5"/>
+    <w:qFormat/>
+    <w:rPr>
+      <w:rFonts w:cs="OpenSymbol"/>
+    </w:rPr>
+  </w:style>
+  <w:style w:type="character" w:styleId="ListLabel6">
+    <w:name w:val="ListLabel 6"/>
+    <w:qFormat/>
+    <w:rPr>
+      <w:rFonts w:cs="OpenSymbol"/>
+    </w:rPr>
+  </w:style>
+  <w:style w:type="character" w:styleId="ListLabel7">
+    <w:name w:val="ListLabel 7"/>
+    <w:qFormat/>
+    <w:rPr>
+      <w:rFonts w:cs="OpenSymbol"/>
+    </w:rPr>
+  </w:style>
+  <w:style w:type="character" w:styleId="ListLabel8">
+    <w:name w:val="ListLabel 8"/>
+    <w:qFormat/>
+    <w:rPr>
+      <w:rFonts w:cs="OpenSymbol"/>
+    </w:rPr>
+  </w:style>
+  <w:style w:type="character" w:styleId="ListLabel9">
+    <w:name w:val="ListLabel 9"/>
+    <w:qFormat/>
+    <w:rPr>
+      <w:rFonts w:cs="OpenSymbol"/>
     </w:rPr>
   </w:style>
   <w:style w:type="paragraph" w:styleId="Heading">

</xml_diff>